<commit_message>
Ajout et uniformisation des commentaires + JSdoc
</commit_message>
<xml_diff>
--- a/Billed+-+E2E+parcours+Employé.docx
+++ b/Billed+-+E2E+parcours+Employé.docx
@@ -198,7 +198,6 @@
                 <w:szCs w:val="20"/>
               </w:rPr>
             </w:pPr>
-            <w:proofErr w:type="spellStart"/>
             <w:r>
               <w:rPr>
                 <w:rFonts w:ascii="Arial" w:eastAsia="Arial" w:hAnsi="Arial" w:cs="Arial"/>
@@ -209,7 +208,6 @@
               </w:rPr>
               <w:t>Given</w:t>
             </w:r>
-            <w:proofErr w:type="spellEnd"/>
           </w:p>
         </w:tc>
         <w:tc>
@@ -285,7 +283,6 @@
                 <w:szCs w:val="20"/>
               </w:rPr>
             </w:pPr>
-            <w:proofErr w:type="spellStart"/>
             <w:r>
               <w:rPr>
                 <w:rFonts w:ascii="Arial" w:eastAsia="Arial" w:hAnsi="Arial" w:cs="Arial"/>
@@ -296,7 +293,6 @@
               </w:rPr>
               <w:t>When</w:t>
             </w:r>
-            <w:proofErr w:type="spellEnd"/>
           </w:p>
         </w:tc>
         <w:tc>
@@ -334,25 +330,7 @@
                 <w:sz w:val="22"/>
                 <w:szCs w:val="22"/>
               </w:rPr>
-              <w:t xml:space="preserve">Je ne remplis pas le champ e-mail ou le champ </w:t>
-            </w:r>
-            <w:proofErr w:type="spellStart"/>
-            <w:r>
-              <w:rPr>
-                <w:rFonts w:ascii="Arial" w:eastAsia="Arial" w:hAnsi="Arial" w:cs="Arial"/>
-                <w:sz w:val="22"/>
-                <w:szCs w:val="22"/>
-              </w:rPr>
-              <w:t>password</w:t>
-            </w:r>
-            <w:proofErr w:type="spellEnd"/>
-            <w:r>
-              <w:rPr>
-                <w:rFonts w:ascii="Arial" w:eastAsia="Arial" w:hAnsi="Arial" w:cs="Arial"/>
-                <w:sz w:val="22"/>
-                <w:szCs w:val="22"/>
-              </w:rPr>
-              <w:t xml:space="preserve"> du login </w:t>
+              <w:t xml:space="preserve">Je ne remplis pas le champ e-mail ou le champ password du login </w:t>
             </w:r>
             <w:r>
               <w:rPr>
@@ -406,7 +384,6 @@
                 <w:szCs w:val="20"/>
               </w:rPr>
             </w:pPr>
-            <w:proofErr w:type="spellStart"/>
             <w:r>
               <w:rPr>
                 <w:rFonts w:ascii="Arial" w:eastAsia="Arial" w:hAnsi="Arial" w:cs="Arial"/>
@@ -417,7 +394,6 @@
               </w:rPr>
               <w:t>Then</w:t>
             </w:r>
-            <w:proofErr w:type="spellEnd"/>
           </w:p>
         </w:tc>
         <w:tc>
@@ -607,7 +583,6 @@
                 <w:szCs w:val="20"/>
               </w:rPr>
             </w:pPr>
-            <w:proofErr w:type="spellStart"/>
             <w:r>
               <w:rPr>
                 <w:rFonts w:ascii="Arial" w:eastAsia="Arial" w:hAnsi="Arial" w:cs="Arial"/>
@@ -618,7 +593,6 @@
               </w:rPr>
               <w:t>Given</w:t>
             </w:r>
-            <w:proofErr w:type="spellEnd"/>
           </w:p>
         </w:tc>
         <w:tc>
@@ -694,7 +668,6 @@
                 <w:szCs w:val="20"/>
               </w:rPr>
             </w:pPr>
-            <w:proofErr w:type="spellStart"/>
             <w:r>
               <w:rPr>
                 <w:rFonts w:ascii="Arial" w:eastAsia="Arial" w:hAnsi="Arial" w:cs="Arial"/>
@@ -705,7 +678,6 @@
               </w:rPr>
               <w:t>When</w:t>
             </w:r>
-            <w:proofErr w:type="spellEnd"/>
           </w:p>
         </w:tc>
         <w:tc>
@@ -759,25 +731,7 @@
                 <w:sz w:val="22"/>
                 <w:szCs w:val="22"/>
               </w:rPr>
-              <w:t xml:space="preserve"> au mauvais format (sans la forme </w:t>
-            </w:r>
-            <w:proofErr w:type="spellStart"/>
-            <w:r>
-              <w:rPr>
-                <w:rFonts w:ascii="Arial" w:eastAsia="Arial" w:hAnsi="Arial" w:cs="Arial"/>
-                <w:sz w:val="22"/>
-                <w:szCs w:val="22"/>
-              </w:rPr>
-              <w:t>chaîne@chaîne</w:t>
-            </w:r>
-            <w:proofErr w:type="spellEnd"/>
-            <w:r>
-              <w:rPr>
-                <w:rFonts w:ascii="Arial" w:eastAsia="Arial" w:hAnsi="Arial" w:cs="Arial"/>
-                <w:sz w:val="22"/>
-                <w:szCs w:val="22"/>
-              </w:rPr>
-              <w:t>) et je clique sur le bouton "Se connecter".</w:t>
+              <w:t xml:space="preserve"> au mauvais format (sans la forme chaîne@chaîne) et je clique sur le bouton "Se connecter".</w:t>
             </w:r>
           </w:p>
         </w:tc>
@@ -815,7 +769,6 @@
                 <w:szCs w:val="20"/>
               </w:rPr>
             </w:pPr>
-            <w:proofErr w:type="spellStart"/>
             <w:r>
               <w:rPr>
                 <w:rFonts w:ascii="Arial" w:eastAsia="Arial" w:hAnsi="Arial" w:cs="Arial"/>
@@ -826,7 +779,6 @@
               </w:rPr>
               <w:t>Then</w:t>
             </w:r>
-            <w:proofErr w:type="spellEnd"/>
           </w:p>
         </w:tc>
         <w:tc>
@@ -1016,7 +968,6 @@
                 <w:szCs w:val="20"/>
               </w:rPr>
             </w:pPr>
-            <w:proofErr w:type="spellStart"/>
             <w:r>
               <w:rPr>
                 <w:rFonts w:ascii="Arial" w:eastAsia="Arial" w:hAnsi="Arial" w:cs="Arial"/>
@@ -1027,7 +978,6 @@
               </w:rPr>
               <w:t>Given</w:t>
             </w:r>
-            <w:proofErr w:type="spellEnd"/>
           </w:p>
         </w:tc>
         <w:tc>
@@ -1103,7 +1053,6 @@
                 <w:szCs w:val="20"/>
               </w:rPr>
             </w:pPr>
-            <w:proofErr w:type="spellStart"/>
             <w:r>
               <w:rPr>
                 <w:rFonts w:ascii="Arial" w:eastAsia="Arial" w:hAnsi="Arial" w:cs="Arial"/>
@@ -1114,7 +1063,6 @@
               </w:rPr>
               <w:t>When</w:t>
             </w:r>
-            <w:proofErr w:type="spellEnd"/>
           </w:p>
         </w:tc>
         <w:tc>
@@ -1168,43 +1116,7 @@
                 <w:sz w:val="22"/>
                 <w:szCs w:val="22"/>
               </w:rPr>
-              <w:t xml:space="preserve"> au bon format (sous la forme </w:t>
-            </w:r>
-            <w:proofErr w:type="spellStart"/>
-            <w:r>
-              <w:rPr>
-                <w:rFonts w:ascii="Arial" w:eastAsia="Arial" w:hAnsi="Arial" w:cs="Arial"/>
-                <w:sz w:val="22"/>
-                <w:szCs w:val="22"/>
-              </w:rPr>
-              <w:t>chaîne@chaîne</w:t>
-            </w:r>
-            <w:proofErr w:type="spellEnd"/>
-            <w:r>
-              <w:rPr>
-                <w:rFonts w:ascii="Arial" w:eastAsia="Arial" w:hAnsi="Arial" w:cs="Arial"/>
-                <w:sz w:val="22"/>
-                <w:szCs w:val="22"/>
-              </w:rPr>
-              <w:t xml:space="preserve">), le champ </w:t>
-            </w:r>
-            <w:proofErr w:type="spellStart"/>
-            <w:r>
-              <w:rPr>
-                <w:rFonts w:ascii="Arial" w:eastAsia="Arial" w:hAnsi="Arial" w:cs="Arial"/>
-                <w:sz w:val="22"/>
-                <w:szCs w:val="22"/>
-              </w:rPr>
-              <w:t>password</w:t>
-            </w:r>
-            <w:proofErr w:type="spellEnd"/>
-            <w:r>
-              <w:rPr>
-                <w:rFonts w:ascii="Arial" w:eastAsia="Arial" w:hAnsi="Arial" w:cs="Arial"/>
-                <w:sz w:val="22"/>
-                <w:szCs w:val="22"/>
-              </w:rPr>
-              <w:t xml:space="preserve"> du login </w:t>
+              <w:t xml:space="preserve"> au bon format (sous la forme chaîne@chaîne), le champ password du login </w:t>
             </w:r>
             <w:r>
               <w:rPr>
@@ -1258,7 +1170,6 @@
                 <w:szCs w:val="20"/>
               </w:rPr>
             </w:pPr>
-            <w:proofErr w:type="spellStart"/>
             <w:r>
               <w:rPr>
                 <w:rFonts w:ascii="Arial" w:eastAsia="Arial" w:hAnsi="Arial" w:cs="Arial"/>
@@ -1269,7 +1180,6 @@
               </w:rPr>
               <w:t>Then</w:t>
             </w:r>
-            <w:proofErr w:type="spellEnd"/>
           </w:p>
         </w:tc>
         <w:tc>
@@ -1475,7 +1385,6 @@
                 <w:szCs w:val="20"/>
               </w:rPr>
             </w:pPr>
-            <w:proofErr w:type="spellStart"/>
             <w:r>
               <w:rPr>
                 <w:rFonts w:ascii="Arial" w:eastAsia="Arial" w:hAnsi="Arial" w:cs="Arial"/>
@@ -1486,7 +1395,6 @@
               </w:rPr>
               <w:t>Given</w:t>
             </w:r>
-            <w:proofErr w:type="spellEnd"/>
           </w:p>
         </w:tc>
         <w:tc>
@@ -1578,7 +1486,6 @@
                 <w:szCs w:val="20"/>
               </w:rPr>
             </w:pPr>
-            <w:proofErr w:type="spellStart"/>
             <w:r>
               <w:rPr>
                 <w:rFonts w:ascii="Arial" w:eastAsia="Arial" w:hAnsi="Arial" w:cs="Arial"/>
@@ -1589,7 +1496,6 @@
               </w:rPr>
               <w:t>When</w:t>
             </w:r>
-            <w:proofErr w:type="spellEnd"/>
           </w:p>
         </w:tc>
         <w:tc>
@@ -1635,18 +1541,8 @@
                 <w:sz w:val="22"/>
                 <w:szCs w:val="22"/>
               </w:rPr>
-              <w:t xml:space="preserve"> </w:t>
-            </w:r>
-            <w:proofErr w:type="spellStart"/>
-            <w:r>
-              <w:rPr>
-                <w:rFonts w:ascii="Arial" w:eastAsia="Arial" w:hAnsi="Arial" w:cs="Arial"/>
-                <w:sz w:val="22"/>
-                <w:szCs w:val="22"/>
-              </w:rPr>
-              <w:t>icon-eye</w:t>
-            </w:r>
-            <w:proofErr w:type="spellEnd"/>
+              <w:t xml:space="preserve"> icon-eye</w:t>
+            </w:r>
             <w:r>
               <w:rPr>
                 <w:rFonts w:ascii="Arial" w:eastAsia="Arial" w:hAnsi="Arial" w:cs="Arial"/>
@@ -1691,7 +1587,6 @@
                 <w:szCs w:val="20"/>
               </w:rPr>
             </w:pPr>
-            <w:proofErr w:type="spellStart"/>
             <w:r>
               <w:rPr>
                 <w:rFonts w:ascii="Arial" w:eastAsia="Arial" w:hAnsi="Arial" w:cs="Arial"/>
@@ -1702,7 +1597,6 @@
               </w:rPr>
               <w:t>Then</w:t>
             </w:r>
-            <w:proofErr w:type="spellEnd"/>
           </w:p>
         </w:tc>
         <w:tc>
@@ -1941,7 +1835,6 @@
                 <w:szCs w:val="20"/>
               </w:rPr>
             </w:pPr>
-            <w:proofErr w:type="spellStart"/>
             <w:r>
               <w:rPr>
                 <w:rFonts w:ascii="Arial" w:eastAsia="Arial" w:hAnsi="Arial" w:cs="Arial"/>
@@ -1952,7 +1845,6 @@
               </w:rPr>
               <w:t>Given</w:t>
             </w:r>
-            <w:proofErr w:type="spellEnd"/>
           </w:p>
         </w:tc>
         <w:tc>
@@ -2014,18 +1906,8 @@
                 <w:sz w:val="22"/>
                 <w:szCs w:val="22"/>
               </w:rPr>
-              <w:t xml:space="preserve">sur un </w:t>
-            </w:r>
-            <w:proofErr w:type="spellStart"/>
-            <w:r>
-              <w:rPr>
-                <w:rFonts w:ascii="Arial" w:eastAsia="Arial" w:hAnsi="Arial" w:cs="Arial"/>
-                <w:sz w:val="22"/>
-                <w:szCs w:val="22"/>
-              </w:rPr>
-              <w:t>icon-eye</w:t>
-            </w:r>
-            <w:proofErr w:type="spellEnd"/>
+              <w:t>sur un icon-eye</w:t>
+            </w:r>
           </w:p>
         </w:tc>
       </w:tr>
@@ -2062,7 +1944,6 @@
                 <w:szCs w:val="20"/>
               </w:rPr>
             </w:pPr>
-            <w:proofErr w:type="spellStart"/>
             <w:r>
               <w:rPr>
                 <w:rFonts w:ascii="Arial" w:eastAsia="Arial" w:hAnsi="Arial" w:cs="Arial"/>
@@ -2073,7 +1954,6 @@
               </w:rPr>
               <w:t>When</w:t>
             </w:r>
-            <w:proofErr w:type="spellEnd"/>
           </w:p>
         </w:tc>
         <w:tc>
@@ -2165,7 +2045,6 @@
                 <w:szCs w:val="20"/>
               </w:rPr>
             </w:pPr>
-            <w:proofErr w:type="spellStart"/>
             <w:r>
               <w:rPr>
                 <w:rFonts w:ascii="Arial" w:eastAsia="Arial" w:hAnsi="Arial" w:cs="Arial"/>
@@ -2176,7 +2055,6 @@
               </w:rPr>
               <w:t>Then</w:t>
             </w:r>
-            <w:proofErr w:type="spellEnd"/>
           </w:p>
         </w:tc>
         <w:tc>
@@ -2374,7 +2252,6 @@
                 <w:szCs w:val="20"/>
               </w:rPr>
             </w:pPr>
-            <w:proofErr w:type="spellStart"/>
             <w:r>
               <w:rPr>
                 <w:rFonts w:ascii="Arial" w:eastAsia="Arial" w:hAnsi="Arial" w:cs="Arial"/>
@@ -2385,7 +2262,6 @@
               </w:rPr>
               <w:t>Given</w:t>
             </w:r>
-            <w:proofErr w:type="spellEnd"/>
           </w:p>
         </w:tc>
         <w:tc>
@@ -2477,7 +2353,6 @@
                 <w:szCs w:val="20"/>
               </w:rPr>
             </w:pPr>
-            <w:proofErr w:type="spellStart"/>
             <w:r>
               <w:rPr>
                 <w:rFonts w:ascii="Arial" w:eastAsia="Arial" w:hAnsi="Arial" w:cs="Arial"/>
@@ -2488,7 +2363,6 @@
               </w:rPr>
               <w:t>When</w:t>
             </w:r>
-            <w:proofErr w:type="spellEnd"/>
           </w:p>
         </w:tc>
         <w:tc>
@@ -2580,7 +2454,6 @@
                 <w:szCs w:val="20"/>
               </w:rPr>
             </w:pPr>
-            <w:proofErr w:type="spellStart"/>
             <w:r>
               <w:rPr>
                 <w:rFonts w:ascii="Arial" w:eastAsia="Arial" w:hAnsi="Arial" w:cs="Arial"/>
@@ -2591,7 +2464,6 @@
               </w:rPr>
               <w:t>Then</w:t>
             </w:r>
-            <w:proofErr w:type="spellEnd"/>
           </w:p>
         </w:tc>
         <w:tc>
@@ -2631,7 +2503,6 @@
               </w:rPr>
               <w:t xml:space="preserve">Je suis envoyé sur la page </w:t>
             </w:r>
-            <w:proofErr w:type="spellStart"/>
             <w:r>
               <w:rPr>
                 <w:rFonts w:ascii="Arial" w:eastAsia="Arial" w:hAnsi="Arial" w:cs="Arial"/>
@@ -2646,16 +2517,7 @@
                 <w:sz w:val="22"/>
                 <w:szCs w:val="22"/>
               </w:rPr>
-              <w:t>Bills</w:t>
-            </w:r>
-            <w:proofErr w:type="spellEnd"/>
-            <w:r>
-              <w:rPr>
-                <w:rFonts w:ascii="Arial" w:eastAsia="Arial" w:hAnsi="Arial" w:cs="Arial"/>
-                <w:sz w:val="22"/>
-                <w:szCs w:val="22"/>
-              </w:rPr>
-              <w:t>.</w:t>
+              <w:t>Bills.</w:t>
             </w:r>
           </w:p>
         </w:tc>
@@ -2807,7 +2669,6 @@
                 <w:szCs w:val="20"/>
               </w:rPr>
             </w:pPr>
-            <w:proofErr w:type="spellStart"/>
             <w:r>
               <w:rPr>
                 <w:rFonts w:ascii="Arial" w:eastAsia="Arial" w:hAnsi="Arial" w:cs="Arial"/>
@@ -2818,7 +2679,6 @@
               </w:rPr>
               <w:t>Given</w:t>
             </w:r>
-            <w:proofErr w:type="spellEnd"/>
           </w:p>
         </w:tc>
         <w:tc>
@@ -2856,25 +2716,7 @@
                 <w:sz w:val="22"/>
                 <w:szCs w:val="22"/>
               </w:rPr>
-              <w:t xml:space="preserve">Je suis connecté en tant qu’employé et je suis sur la page </w:t>
-            </w:r>
-            <w:proofErr w:type="spellStart"/>
-            <w:r>
-              <w:rPr>
-                <w:rFonts w:ascii="Arial" w:eastAsia="Arial" w:hAnsi="Arial" w:cs="Arial"/>
-                <w:sz w:val="22"/>
-                <w:szCs w:val="22"/>
-              </w:rPr>
-              <w:t>NewBills</w:t>
-            </w:r>
-            <w:proofErr w:type="spellEnd"/>
-            <w:r>
-              <w:rPr>
-                <w:rFonts w:ascii="Arial" w:eastAsia="Arial" w:hAnsi="Arial" w:cs="Arial"/>
-                <w:sz w:val="22"/>
-                <w:szCs w:val="22"/>
-              </w:rPr>
-              <w:t>.</w:t>
+              <w:t>Je suis connecté en tant qu’employé et je suis sur la page NewBills.</w:t>
             </w:r>
           </w:p>
         </w:tc>
@@ -2912,7 +2754,6 @@
                 <w:szCs w:val="20"/>
               </w:rPr>
             </w:pPr>
-            <w:proofErr w:type="spellStart"/>
             <w:r>
               <w:rPr>
                 <w:rFonts w:ascii="Arial" w:eastAsia="Arial" w:hAnsi="Arial" w:cs="Arial"/>
@@ -2923,7 +2764,6 @@
               </w:rPr>
               <w:t>When</w:t>
             </w:r>
-            <w:proofErr w:type="spellEnd"/>
           </w:p>
         </w:tc>
         <w:tc>
@@ -2969,7 +2809,7 @@
                 <w:sz w:val="22"/>
                 <w:szCs w:val="22"/>
               </w:rPr>
-              <w:t xml:space="preserve">électionner un fichier avec une extension non valide (par exemple, </w:t>
+              <w:t xml:space="preserve">électionne un fichier avec une extension non valide (par exemple, </w:t>
             </w:r>
             <w:r>
               <w:rPr>
@@ -3023,7 +2863,6 @@
                 <w:szCs w:val="20"/>
               </w:rPr>
             </w:pPr>
-            <w:proofErr w:type="spellStart"/>
             <w:r>
               <w:rPr>
                 <w:rFonts w:ascii="Arial" w:eastAsia="Arial" w:hAnsi="Arial" w:cs="Arial"/>
@@ -3034,7 +2873,6 @@
               </w:rPr>
               <w:t>Then</w:t>
             </w:r>
-            <w:proofErr w:type="spellEnd"/>
           </w:p>
         </w:tc>
         <w:tc>
@@ -3240,7 +3078,6 @@
                 <w:szCs w:val="20"/>
               </w:rPr>
             </w:pPr>
-            <w:proofErr w:type="spellStart"/>
             <w:r>
               <w:rPr>
                 <w:rFonts w:ascii="Arial" w:eastAsia="Arial" w:hAnsi="Arial" w:cs="Arial"/>
@@ -3251,7 +3088,6 @@
               </w:rPr>
               <w:t>Given</w:t>
             </w:r>
-            <w:proofErr w:type="spellEnd"/>
           </w:p>
         </w:tc>
         <w:tc>
@@ -3289,25 +3125,7 @@
                 <w:sz w:val="22"/>
                 <w:szCs w:val="22"/>
               </w:rPr>
-              <w:t xml:space="preserve">Je suis connecté en tant qu’employé et je suis sur la page </w:t>
-            </w:r>
-            <w:proofErr w:type="spellStart"/>
-            <w:r>
-              <w:rPr>
-                <w:rFonts w:ascii="Arial" w:eastAsia="Arial" w:hAnsi="Arial" w:cs="Arial"/>
-                <w:sz w:val="22"/>
-                <w:szCs w:val="22"/>
-              </w:rPr>
-              <w:t>NewBills</w:t>
-            </w:r>
-            <w:proofErr w:type="spellEnd"/>
-            <w:r>
-              <w:rPr>
-                <w:rFonts w:ascii="Arial" w:eastAsia="Arial" w:hAnsi="Arial" w:cs="Arial"/>
-                <w:sz w:val="22"/>
-                <w:szCs w:val="22"/>
-              </w:rPr>
-              <w:t>.</w:t>
+              <w:t>Je suis connecté en tant qu’employé et je suis sur la page NewBills.</w:t>
             </w:r>
           </w:p>
         </w:tc>
@@ -3345,7 +3163,6 @@
                 <w:szCs w:val="20"/>
               </w:rPr>
             </w:pPr>
-            <w:proofErr w:type="spellStart"/>
             <w:r>
               <w:rPr>
                 <w:rFonts w:ascii="Arial" w:eastAsia="Arial" w:hAnsi="Arial" w:cs="Arial"/>
@@ -3356,7 +3173,6 @@
               </w:rPr>
               <w:t>When</w:t>
             </w:r>
-            <w:proofErr w:type="spellEnd"/>
           </w:p>
         </w:tc>
         <w:tc>
@@ -3412,7 +3228,6 @@
               </w:rPr>
               <w:t xml:space="preserve"> et je </w:t>
             </w:r>
-            <w:proofErr w:type="gramStart"/>
             <w:r>
               <w:rPr>
                 <w:rFonts w:ascii="Arial" w:eastAsia="Arial" w:hAnsi="Arial" w:cs="Arial"/>
@@ -3427,9 +3242,8 @@
                 <w:sz w:val="22"/>
                 <w:szCs w:val="22"/>
               </w:rPr>
-              <w:t>oumet</w:t>
-            </w:r>
-            <w:proofErr w:type="gramEnd"/>
+              <w:t>oumets</w:t>
+            </w:r>
             <w:r>
               <w:rPr>
                 <w:rFonts w:ascii="Arial" w:eastAsia="Arial" w:hAnsi="Arial" w:cs="Arial"/>
@@ -3474,7 +3288,6 @@
                 <w:szCs w:val="20"/>
               </w:rPr>
             </w:pPr>
-            <w:proofErr w:type="spellStart"/>
             <w:r>
               <w:rPr>
                 <w:rFonts w:ascii="Arial" w:eastAsia="Arial" w:hAnsi="Arial" w:cs="Arial"/>
@@ -3485,7 +3298,6 @@
               </w:rPr>
               <w:t>Then</w:t>
             </w:r>
-            <w:proofErr w:type="spellEnd"/>
           </w:p>
         </w:tc>
         <w:tc>
@@ -3677,7 +3489,17 @@
                 <w:sz w:val="22"/>
                 <w:szCs w:val="22"/>
               </w:rPr>
-              <w:t>Scénario 9</w:t>
+              <w:t xml:space="preserve">Scénario </w:t>
+            </w:r>
+            <w:r>
+              <w:rPr>
+                <w:rFonts w:ascii="Arial" w:eastAsia="Arial" w:hAnsi="Arial" w:cs="Arial"/>
+                <w:b/>
+                <w:color w:val="FFFFFF"/>
+                <w:sz w:val="22"/>
+                <w:szCs w:val="22"/>
+              </w:rPr>
+              <w:t>9</w:t>
             </w:r>
           </w:p>
         </w:tc>
@@ -3715,7 +3537,6 @@
                 <w:szCs w:val="20"/>
               </w:rPr>
             </w:pPr>
-            <w:proofErr w:type="spellStart"/>
             <w:r>
               <w:rPr>
                 <w:rFonts w:ascii="Arial" w:eastAsia="Arial" w:hAnsi="Arial" w:cs="Arial"/>
@@ -3726,7 +3547,6 @@
               </w:rPr>
               <w:t>Given</w:t>
             </w:r>
-            <w:proofErr w:type="spellEnd"/>
           </w:p>
         </w:tc>
         <w:tc>
@@ -3741,46 +3561,30 @@
             <w:shd w:val="clear" w:color="auto" w:fill="auto"/>
             <w:tcMar>
               <w:top w:w="40" w:type="dxa"/>
-              <w:left w:w="0" w:type="dxa"/>
-              <w:bottom w:w="40" w:type="dxa"/>
-              <w:right w:w="0" w:type="dxa"/>
-            </w:tcMar>
-            <w:vAlign w:val="center"/>
-          </w:tcPr>
-          <w:p>
-            <w:pPr>
-              <w:widowControl w:val="0"/>
-              <w:ind w:firstLine="0"/>
-              <w:jc w:val="left"/>
-              <w:rPr>
-                <w:rFonts w:ascii="Arial" w:eastAsia="Arial" w:hAnsi="Arial" w:cs="Arial"/>
-                <w:sz w:val="22"/>
-                <w:szCs w:val="22"/>
-              </w:rPr>
-            </w:pPr>
-            <w:r>
-              <w:rPr>
-                <w:rFonts w:ascii="Arial" w:eastAsia="Arial" w:hAnsi="Arial" w:cs="Arial"/>
-                <w:sz w:val="22"/>
-                <w:szCs w:val="22"/>
-              </w:rPr>
-              <w:t xml:space="preserve">Je suis connecté en tant qu’employé et je suis sur la page </w:t>
-            </w:r>
-            <w:r>
-              <w:rPr>
-                <w:rFonts w:ascii="Arial" w:eastAsia="Arial" w:hAnsi="Arial" w:cs="Arial"/>
-                <w:sz w:val="22"/>
-                <w:szCs w:val="22"/>
-              </w:rPr>
-              <w:t>Bills</w:t>
-            </w:r>
-            <w:r>
-              <w:rPr>
-                <w:rFonts w:ascii="Arial" w:eastAsia="Arial" w:hAnsi="Arial" w:cs="Arial"/>
-                <w:sz w:val="22"/>
-                <w:szCs w:val="22"/>
-              </w:rPr>
-              <w:t>.</w:t>
+              <w:left w:w="40" w:type="dxa"/>
+              <w:bottom w:w="40" w:type="dxa"/>
+              <w:right w:w="40" w:type="dxa"/>
+            </w:tcMar>
+            <w:vAlign w:val="center"/>
+          </w:tcPr>
+          <w:p>
+            <w:pPr>
+              <w:widowControl w:val="0"/>
+              <w:ind w:firstLine="0"/>
+              <w:jc w:val="left"/>
+              <w:rPr>
+                <w:rFonts w:ascii="Arial" w:eastAsia="Arial" w:hAnsi="Arial" w:cs="Arial"/>
+                <w:sz w:val="20"/>
+                <w:szCs w:val="20"/>
+              </w:rPr>
+            </w:pPr>
+            <w:r>
+              <w:rPr>
+                <w:rFonts w:ascii="Arial" w:eastAsia="Arial" w:hAnsi="Arial" w:cs="Arial"/>
+                <w:sz w:val="22"/>
+                <w:szCs w:val="22"/>
+              </w:rPr>
+              <w:t>Je suis connecté en tant qu’employé et je suis sur la page NewBills.</w:t>
             </w:r>
           </w:p>
         </w:tc>
@@ -3818,7 +3622,6 @@
                 <w:szCs w:val="20"/>
               </w:rPr>
             </w:pPr>
-            <w:proofErr w:type="spellStart"/>
             <w:r>
               <w:rPr>
                 <w:rFonts w:ascii="Arial" w:eastAsia="Arial" w:hAnsi="Arial" w:cs="Arial"/>
@@ -3829,7 +3632,6 @@
               </w:rPr>
               <w:t>When</w:t>
             </w:r>
-            <w:proofErr w:type="spellEnd"/>
           </w:p>
         </w:tc>
         <w:tc>
@@ -3867,7 +3669,15 @@
                 <w:sz w:val="22"/>
                 <w:szCs w:val="22"/>
               </w:rPr>
-              <w:t>Je clique sur le bouton "Retour" en arrière de la navigation.</w:t>
+              <w:t xml:space="preserve">Je </w:t>
+            </w:r>
+            <w:r>
+              <w:rPr>
+                <w:rFonts w:ascii="Arial" w:eastAsia="Arial" w:hAnsi="Arial" w:cs="Arial"/>
+                <w:sz w:val="22"/>
+                <w:szCs w:val="22"/>
+              </w:rPr>
+              <w:t>laisse un ou plusieurs champs obligatoire vide et je soumets le formulaire.</w:t>
             </w:r>
           </w:p>
         </w:tc>
@@ -3905,7 +3715,6 @@
                 <w:szCs w:val="20"/>
               </w:rPr>
             </w:pPr>
-            <w:proofErr w:type="spellStart"/>
             <w:r>
               <w:rPr>
                 <w:rFonts w:ascii="Arial" w:eastAsia="Arial" w:hAnsi="Arial" w:cs="Arial"/>
@@ -3916,7 +3725,6 @@
               </w:rPr>
               <w:t>Then</w:t>
             </w:r>
-            <w:proofErr w:type="spellEnd"/>
           </w:p>
         </w:tc>
         <w:tc>
@@ -3931,30 +3739,30 @@
             <w:shd w:val="clear" w:color="auto" w:fill="auto"/>
             <w:tcMar>
               <w:top w:w="40" w:type="dxa"/>
-              <w:left w:w="0" w:type="dxa"/>
-              <w:bottom w:w="40" w:type="dxa"/>
-              <w:right w:w="0" w:type="dxa"/>
-            </w:tcMar>
-            <w:vAlign w:val="center"/>
-          </w:tcPr>
-          <w:p>
-            <w:pPr>
-              <w:widowControl w:val="0"/>
-              <w:ind w:firstLine="0"/>
-              <w:jc w:val="left"/>
-              <w:rPr>
-                <w:rFonts w:ascii="Arial" w:eastAsia="Arial" w:hAnsi="Arial" w:cs="Arial"/>
-                <w:sz w:val="20"/>
-                <w:szCs w:val="20"/>
-              </w:rPr>
-            </w:pPr>
-            <w:r>
-              <w:rPr>
-                <w:rFonts w:ascii="Arial" w:eastAsia="Arial" w:hAnsi="Arial" w:cs="Arial"/>
-                <w:sz w:val="22"/>
-                <w:szCs w:val="22"/>
-              </w:rPr>
-              <w:t>Je reste connecté.</w:t>
+              <w:left w:w="40" w:type="dxa"/>
+              <w:bottom w:w="40" w:type="dxa"/>
+              <w:right w:w="40" w:type="dxa"/>
+            </w:tcMar>
+            <w:vAlign w:val="center"/>
+          </w:tcPr>
+          <w:p>
+            <w:pPr>
+              <w:widowControl w:val="0"/>
+              <w:ind w:firstLine="0"/>
+              <w:jc w:val="left"/>
+              <w:rPr>
+                <w:rFonts w:ascii="Arial" w:eastAsia="Arial" w:hAnsi="Arial" w:cs="Arial"/>
+                <w:sz w:val="22"/>
+                <w:szCs w:val="22"/>
+              </w:rPr>
+            </w:pPr>
+            <w:r>
+              <w:rPr>
+                <w:rFonts w:ascii="Arial" w:eastAsia="Arial" w:hAnsi="Arial" w:cs="Arial"/>
+                <w:sz w:val="22"/>
+                <w:szCs w:val="22"/>
+              </w:rPr>
+              <w:t>Un message d’erreur doit être généré pour chaque champ non rempli correctement.</w:t>
             </w:r>
           </w:p>
         </w:tc>
@@ -3993,30 +3801,6 @@
               </w:rPr>
             </w:pPr>
           </w:p>
-          <w:p>
-            <w:pPr>
-              <w:widowControl w:val="0"/>
-              <w:ind w:firstLine="0"/>
-              <w:jc w:val="left"/>
-              <w:rPr>
-                <w:rFonts w:ascii="Arial" w:eastAsia="Arial" w:hAnsi="Arial" w:cs="Arial"/>
-                <w:sz w:val="20"/>
-                <w:szCs w:val="20"/>
-              </w:rPr>
-            </w:pPr>
-          </w:p>
-          <w:p>
-            <w:pPr>
-              <w:widowControl w:val="0"/>
-              <w:ind w:firstLine="0"/>
-              <w:jc w:val="left"/>
-              <w:rPr>
-                <w:rFonts w:ascii="Arial" w:eastAsia="Arial" w:hAnsi="Arial" w:cs="Arial"/>
-                <w:sz w:val="20"/>
-                <w:szCs w:val="20"/>
-              </w:rPr>
-            </w:pPr>
-          </w:p>
         </w:tc>
         <w:tc>
           <w:tcPr>
@@ -4092,7 +3876,17 @@
                 <w:sz w:val="22"/>
                 <w:szCs w:val="22"/>
               </w:rPr>
-              <w:t>Scénario 10</w:t>
+              <w:t xml:space="preserve">Scénario </w:t>
+            </w:r>
+            <w:r>
+              <w:rPr>
+                <w:rFonts w:ascii="Arial" w:eastAsia="Arial" w:hAnsi="Arial" w:cs="Arial"/>
+                <w:b/>
+                <w:color w:val="FFFFFF"/>
+                <w:sz w:val="22"/>
+                <w:szCs w:val="22"/>
+              </w:rPr>
+              <w:t>10</w:t>
             </w:r>
           </w:p>
         </w:tc>
@@ -4130,7 +3924,6 @@
                 <w:szCs w:val="20"/>
               </w:rPr>
             </w:pPr>
-            <w:proofErr w:type="spellStart"/>
             <w:r>
               <w:rPr>
                 <w:rFonts w:ascii="Arial" w:eastAsia="Arial" w:hAnsi="Arial" w:cs="Arial"/>
@@ -4141,7 +3934,6 @@
               </w:rPr>
               <w:t>Given</w:t>
             </w:r>
-            <w:proofErr w:type="spellEnd"/>
           </w:p>
         </w:tc>
         <w:tc>
@@ -4156,30 +3948,46 @@
             <w:shd w:val="clear" w:color="auto" w:fill="auto"/>
             <w:tcMar>
               <w:top w:w="40" w:type="dxa"/>
-              <w:left w:w="40" w:type="dxa"/>
-              <w:bottom w:w="40" w:type="dxa"/>
-              <w:right w:w="40" w:type="dxa"/>
-            </w:tcMar>
-            <w:vAlign w:val="center"/>
-          </w:tcPr>
-          <w:p>
-            <w:pPr>
-              <w:widowControl w:val="0"/>
-              <w:ind w:firstLine="0"/>
-              <w:jc w:val="left"/>
-              <w:rPr>
-                <w:rFonts w:ascii="Arial" w:eastAsia="Arial" w:hAnsi="Arial" w:cs="Arial"/>
-                <w:sz w:val="22"/>
-                <w:szCs w:val="22"/>
-              </w:rPr>
-            </w:pPr>
-            <w:r>
-              <w:rPr>
-                <w:rFonts w:ascii="Arial" w:eastAsia="Arial" w:hAnsi="Arial" w:cs="Arial"/>
-                <w:sz w:val="22"/>
-                <w:szCs w:val="22"/>
-              </w:rPr>
-              <w:t>Je suis connecté en tant qu’employé et je suis sur la page Bills.</w:t>
+              <w:left w:w="0" w:type="dxa"/>
+              <w:bottom w:w="40" w:type="dxa"/>
+              <w:right w:w="0" w:type="dxa"/>
+            </w:tcMar>
+            <w:vAlign w:val="center"/>
+          </w:tcPr>
+          <w:p>
+            <w:pPr>
+              <w:widowControl w:val="0"/>
+              <w:ind w:firstLine="0"/>
+              <w:jc w:val="left"/>
+              <w:rPr>
+                <w:rFonts w:ascii="Arial" w:eastAsia="Arial" w:hAnsi="Arial" w:cs="Arial"/>
+                <w:sz w:val="22"/>
+                <w:szCs w:val="22"/>
+              </w:rPr>
+            </w:pPr>
+            <w:r>
+              <w:rPr>
+                <w:rFonts w:ascii="Arial" w:eastAsia="Arial" w:hAnsi="Arial" w:cs="Arial"/>
+                <w:sz w:val="22"/>
+                <w:szCs w:val="22"/>
+              </w:rPr>
+              <w:t xml:space="preserve">Je suis connecté en tant qu’employé et je suis sur la page </w:t>
+            </w:r>
+            <w:r>
+              <w:rPr>
+                <w:rFonts w:ascii="Arial" w:eastAsia="Arial" w:hAnsi="Arial" w:cs="Arial"/>
+                <w:sz w:val="22"/>
+                <w:szCs w:val="22"/>
+              </w:rPr>
+              <w:t>Bills</w:t>
+            </w:r>
+            <w:r>
+              <w:rPr>
+                <w:rFonts w:ascii="Arial" w:eastAsia="Arial" w:hAnsi="Arial" w:cs="Arial"/>
+                <w:sz w:val="22"/>
+                <w:szCs w:val="22"/>
+              </w:rPr>
+              <w:t>.</w:t>
             </w:r>
           </w:p>
         </w:tc>
@@ -4217,7 +4025,6 @@
                 <w:szCs w:val="20"/>
               </w:rPr>
             </w:pPr>
-            <w:proofErr w:type="spellStart"/>
             <w:r>
               <w:rPr>
                 <w:rFonts w:ascii="Arial" w:eastAsia="Arial" w:hAnsi="Arial" w:cs="Arial"/>
@@ -4228,7 +4035,6 @@
               </w:rPr>
               <w:t>When</w:t>
             </w:r>
-            <w:proofErr w:type="spellEnd"/>
           </w:p>
         </w:tc>
         <w:tc>
@@ -4266,7 +4072,7 @@
                 <w:sz w:val="22"/>
                 <w:szCs w:val="22"/>
               </w:rPr>
-              <w:t>Je clique sur le bouton "Se déconnecter" de la barre verticale.</w:t>
+              <w:t>Je clique sur le bouton "Retour" en arrière de la navigation.</w:t>
             </w:r>
           </w:p>
         </w:tc>
@@ -4304,7 +4110,6 @@
                 <w:szCs w:val="20"/>
               </w:rPr>
             </w:pPr>
-            <w:proofErr w:type="spellStart"/>
             <w:r>
               <w:rPr>
                 <w:rFonts w:ascii="Arial" w:eastAsia="Arial" w:hAnsi="Arial" w:cs="Arial"/>
@@ -4315,7 +4120,409 @@
               </w:rPr>
               <w:t>Then</w:t>
             </w:r>
-            <w:proofErr w:type="spellEnd"/>
+          </w:p>
+        </w:tc>
+        <w:tc>
+          <w:tcPr>
+            <w:tcW w:w="7876" w:type="dxa"/>
+            <w:tcBorders>
+              <w:top w:val="single" w:sz="6" w:space="0" w:color="1155CC"/>
+              <w:left w:val="single" w:sz="6" w:space="0" w:color="FFFFFF"/>
+              <w:bottom w:val="single" w:sz="6" w:space="0" w:color="FFFFFF"/>
+              <w:right w:val="single" w:sz="6" w:space="0" w:color="FFFFFF"/>
+            </w:tcBorders>
+            <w:shd w:val="clear" w:color="auto" w:fill="auto"/>
+            <w:tcMar>
+              <w:top w:w="40" w:type="dxa"/>
+              <w:left w:w="0" w:type="dxa"/>
+              <w:bottom w:w="40" w:type="dxa"/>
+              <w:right w:w="0" w:type="dxa"/>
+            </w:tcMar>
+            <w:vAlign w:val="center"/>
+          </w:tcPr>
+          <w:p>
+            <w:pPr>
+              <w:widowControl w:val="0"/>
+              <w:ind w:firstLine="0"/>
+              <w:jc w:val="left"/>
+              <w:rPr>
+                <w:rFonts w:ascii="Arial" w:eastAsia="Arial" w:hAnsi="Arial" w:cs="Arial"/>
+                <w:sz w:val="20"/>
+                <w:szCs w:val="20"/>
+              </w:rPr>
+            </w:pPr>
+            <w:r>
+              <w:rPr>
+                <w:rFonts w:ascii="Arial" w:eastAsia="Arial" w:hAnsi="Arial" w:cs="Arial"/>
+                <w:sz w:val="22"/>
+                <w:szCs w:val="22"/>
+              </w:rPr>
+              <w:t>Je reste connecté.</w:t>
+            </w:r>
+          </w:p>
+        </w:tc>
+      </w:tr>
+      <w:tr>
+        <w:trPr>
+          <w:trHeight w:val="317"/>
+        </w:trPr>
+        <w:tc>
+          <w:tcPr>
+            <w:tcW w:w="1405" w:type="dxa"/>
+            <w:tcBorders>
+              <w:top w:val="single" w:sz="6" w:space="0" w:color="FFFFFF"/>
+              <w:left w:val="single" w:sz="6" w:space="0" w:color="FFFFFF"/>
+              <w:bottom w:val="single" w:sz="6" w:space="0" w:color="FFFFFF"/>
+              <w:right w:val="single" w:sz="6" w:space="0" w:color="FFFFFF"/>
+            </w:tcBorders>
+            <w:shd w:val="clear" w:color="auto" w:fill="auto"/>
+            <w:tcMar>
+              <w:top w:w="40" w:type="dxa"/>
+              <w:left w:w="40" w:type="dxa"/>
+              <w:bottom w:w="40" w:type="dxa"/>
+              <w:right w:w="40" w:type="dxa"/>
+            </w:tcMar>
+            <w:vAlign w:val="center"/>
+          </w:tcPr>
+          <w:p>
+            <w:pPr>
+              <w:widowControl w:val="0"/>
+              <w:ind w:firstLine="0"/>
+              <w:jc w:val="left"/>
+              <w:rPr>
+                <w:rFonts w:ascii="Arial" w:eastAsia="Arial" w:hAnsi="Arial" w:cs="Arial"/>
+                <w:sz w:val="20"/>
+                <w:szCs w:val="20"/>
+              </w:rPr>
+            </w:pPr>
+          </w:p>
+          <w:p>
+            <w:pPr>
+              <w:widowControl w:val="0"/>
+              <w:ind w:firstLine="0"/>
+              <w:jc w:val="left"/>
+              <w:rPr>
+                <w:rFonts w:ascii="Arial" w:eastAsia="Arial" w:hAnsi="Arial" w:cs="Arial"/>
+                <w:sz w:val="20"/>
+                <w:szCs w:val="20"/>
+              </w:rPr>
+            </w:pPr>
+          </w:p>
+          <w:p>
+            <w:pPr>
+              <w:widowControl w:val="0"/>
+              <w:ind w:firstLine="0"/>
+              <w:jc w:val="left"/>
+              <w:rPr>
+                <w:rFonts w:ascii="Arial" w:eastAsia="Arial" w:hAnsi="Arial" w:cs="Arial"/>
+                <w:sz w:val="20"/>
+                <w:szCs w:val="20"/>
+              </w:rPr>
+            </w:pPr>
+          </w:p>
+        </w:tc>
+        <w:tc>
+          <w:tcPr>
+            <w:tcW w:w="7876" w:type="dxa"/>
+            <w:tcBorders>
+              <w:top w:val="single" w:sz="6" w:space="0" w:color="FFFFFF"/>
+              <w:left w:val="single" w:sz="6" w:space="0" w:color="FFFFFF"/>
+              <w:bottom w:val="single" w:sz="6" w:space="0" w:color="FFFFFF"/>
+              <w:right w:val="single" w:sz="6" w:space="0" w:color="FFFFFF"/>
+            </w:tcBorders>
+            <w:shd w:val="clear" w:color="auto" w:fill="auto"/>
+            <w:tcMar>
+              <w:top w:w="40" w:type="dxa"/>
+              <w:left w:w="40" w:type="dxa"/>
+              <w:bottom w:w="40" w:type="dxa"/>
+              <w:right w:w="40" w:type="dxa"/>
+            </w:tcMar>
+            <w:vAlign w:val="center"/>
+          </w:tcPr>
+          <w:p>
+            <w:pPr>
+              <w:widowControl w:val="0"/>
+              <w:ind w:firstLine="0"/>
+              <w:jc w:val="left"/>
+              <w:rPr>
+                <w:rFonts w:ascii="Arial" w:eastAsia="Arial" w:hAnsi="Arial" w:cs="Arial"/>
+                <w:sz w:val="20"/>
+                <w:szCs w:val="20"/>
+              </w:rPr>
+            </w:pPr>
+          </w:p>
+        </w:tc>
+      </w:tr>
+      <w:tr>
+        <w:trPr>
+          <w:trHeight w:val="317"/>
+        </w:trPr>
+        <w:tc>
+          <w:tcPr>
+            <w:tcW w:w="9281" w:type="dxa"/>
+            <w:gridSpan w:val="2"/>
+            <w:tcBorders>
+              <w:top w:val="single" w:sz="6" w:space="0" w:color="FFFFFF"/>
+              <w:left w:val="single" w:sz="6" w:space="0" w:color="FFFFFF"/>
+              <w:bottom w:val="single" w:sz="6" w:space="0" w:color="FFFFFF"/>
+              <w:right w:val="single" w:sz="6" w:space="0" w:color="FFFFFF"/>
+            </w:tcBorders>
+            <w:shd w:val="clear" w:color="auto" w:fill="1155CC"/>
+            <w:tcMar>
+              <w:top w:w="40" w:type="dxa"/>
+              <w:left w:w="40" w:type="dxa"/>
+              <w:bottom w:w="40" w:type="dxa"/>
+              <w:right w:w="40" w:type="dxa"/>
+            </w:tcMar>
+            <w:vAlign w:val="center"/>
+          </w:tcPr>
+          <w:p>
+            <w:pPr>
+              <w:widowControl w:val="0"/>
+              <w:ind w:firstLine="0"/>
+              <w:jc w:val="center"/>
+              <w:rPr>
+                <w:rFonts w:ascii="Arial" w:eastAsia="Arial" w:hAnsi="Arial" w:cs="Arial"/>
+                <w:sz w:val="20"/>
+                <w:szCs w:val="20"/>
+              </w:rPr>
+            </w:pPr>
+            <w:r>
+              <w:rPr>
+                <w:rFonts w:ascii="Arial" w:eastAsia="Arial" w:hAnsi="Arial" w:cs="Arial"/>
+                <w:b/>
+                <w:color w:val="FFFFFF"/>
+                <w:sz w:val="22"/>
+                <w:szCs w:val="22"/>
+              </w:rPr>
+              <w:t>Scénario 1</w:t>
+            </w:r>
+            <w:r>
+              <w:rPr>
+                <w:rFonts w:ascii="Arial" w:eastAsia="Arial" w:hAnsi="Arial" w:cs="Arial"/>
+                <w:b/>
+                <w:color w:val="FFFFFF"/>
+                <w:sz w:val="22"/>
+                <w:szCs w:val="22"/>
+              </w:rPr>
+              <w:t>1</w:t>
+            </w:r>
+          </w:p>
+        </w:tc>
+      </w:tr>
+      <w:tr>
+        <w:trPr>
+          <w:trHeight w:val="317"/>
+        </w:trPr>
+        <w:tc>
+          <w:tcPr>
+            <w:tcW w:w="1405" w:type="dxa"/>
+            <w:tcBorders>
+              <w:top w:val="single" w:sz="6" w:space="0" w:color="FFFFFF"/>
+              <w:left w:val="single" w:sz="6" w:space="0" w:color="FFFFFF"/>
+              <w:bottom w:val="single" w:sz="6" w:space="0" w:color="FFFFFF"/>
+              <w:right w:val="single" w:sz="6" w:space="0" w:color="FFFFFF"/>
+            </w:tcBorders>
+            <w:shd w:val="clear" w:color="auto" w:fill="1155CC"/>
+            <w:tcMar>
+              <w:top w:w="40" w:type="dxa"/>
+              <w:left w:w="40" w:type="dxa"/>
+              <w:bottom w:w="40" w:type="dxa"/>
+              <w:right w:w="40" w:type="dxa"/>
+            </w:tcMar>
+            <w:vAlign w:val="center"/>
+          </w:tcPr>
+          <w:p>
+            <w:pPr>
+              <w:widowControl w:val="0"/>
+              <w:ind w:firstLine="0"/>
+              <w:jc w:val="center"/>
+              <w:rPr>
+                <w:rFonts w:ascii="Arial" w:eastAsia="Arial" w:hAnsi="Arial" w:cs="Arial"/>
+                <w:sz w:val="20"/>
+                <w:szCs w:val="20"/>
+              </w:rPr>
+            </w:pPr>
+            <w:r>
+              <w:rPr>
+                <w:rFonts w:ascii="Arial" w:eastAsia="Arial" w:hAnsi="Arial" w:cs="Arial"/>
+                <w:b/>
+                <w:color w:val="FFFFFF"/>
+                <w:sz w:val="22"/>
+                <w:szCs w:val="22"/>
+              </w:rPr>
+              <w:t>Given</w:t>
+            </w:r>
+          </w:p>
+        </w:tc>
+        <w:tc>
+          <w:tcPr>
+            <w:tcW w:w="7876" w:type="dxa"/>
+            <w:tcBorders>
+              <w:top w:val="single" w:sz="6" w:space="0" w:color="FFFFFF"/>
+              <w:left w:val="single" w:sz="6" w:space="0" w:color="FFFFFF"/>
+              <w:bottom w:val="single" w:sz="6" w:space="0" w:color="1155CC"/>
+              <w:right w:val="single" w:sz="6" w:space="0" w:color="FFFFFF"/>
+            </w:tcBorders>
+            <w:shd w:val="clear" w:color="auto" w:fill="auto"/>
+            <w:tcMar>
+              <w:top w:w="40" w:type="dxa"/>
+              <w:left w:w="40" w:type="dxa"/>
+              <w:bottom w:w="40" w:type="dxa"/>
+              <w:right w:w="40" w:type="dxa"/>
+            </w:tcMar>
+            <w:vAlign w:val="center"/>
+          </w:tcPr>
+          <w:p>
+            <w:pPr>
+              <w:widowControl w:val="0"/>
+              <w:ind w:firstLine="0"/>
+              <w:jc w:val="left"/>
+              <w:rPr>
+                <w:rFonts w:ascii="Arial" w:eastAsia="Arial" w:hAnsi="Arial" w:cs="Arial"/>
+                <w:sz w:val="22"/>
+                <w:szCs w:val="22"/>
+              </w:rPr>
+            </w:pPr>
+            <w:r>
+              <w:rPr>
+                <w:rFonts w:ascii="Arial" w:eastAsia="Arial" w:hAnsi="Arial" w:cs="Arial"/>
+                <w:sz w:val="22"/>
+                <w:szCs w:val="22"/>
+              </w:rPr>
+              <w:t>Je suis connecté en tant qu’employé et je suis sur la page Bills.</w:t>
+            </w:r>
+          </w:p>
+        </w:tc>
+      </w:tr>
+      <w:tr>
+        <w:trPr>
+          <w:trHeight w:val="317"/>
+        </w:trPr>
+        <w:tc>
+          <w:tcPr>
+            <w:tcW w:w="1405" w:type="dxa"/>
+            <w:tcBorders>
+              <w:top w:val="single" w:sz="6" w:space="0" w:color="FFFFFF"/>
+              <w:left w:val="single" w:sz="6" w:space="0" w:color="FFFFFF"/>
+              <w:bottom w:val="single" w:sz="6" w:space="0" w:color="FFFFFF"/>
+              <w:right w:val="single" w:sz="6" w:space="0" w:color="FFFFFF"/>
+            </w:tcBorders>
+            <w:shd w:val="clear" w:color="auto" w:fill="1155CC"/>
+            <w:tcMar>
+              <w:top w:w="40" w:type="dxa"/>
+              <w:left w:w="40" w:type="dxa"/>
+              <w:bottom w:w="40" w:type="dxa"/>
+              <w:right w:w="40" w:type="dxa"/>
+            </w:tcMar>
+            <w:vAlign w:val="center"/>
+          </w:tcPr>
+          <w:p>
+            <w:pPr>
+              <w:widowControl w:val="0"/>
+              <w:ind w:firstLine="0"/>
+              <w:jc w:val="center"/>
+              <w:rPr>
+                <w:rFonts w:ascii="Arial" w:eastAsia="Arial" w:hAnsi="Arial" w:cs="Arial"/>
+                <w:sz w:val="20"/>
+                <w:szCs w:val="20"/>
+              </w:rPr>
+            </w:pPr>
+            <w:r>
+              <w:rPr>
+                <w:rFonts w:ascii="Arial" w:eastAsia="Arial" w:hAnsi="Arial" w:cs="Arial"/>
+                <w:b/>
+                <w:color w:val="FFFFFF"/>
+                <w:sz w:val="22"/>
+                <w:szCs w:val="22"/>
+              </w:rPr>
+              <w:t>When</w:t>
+            </w:r>
+          </w:p>
+        </w:tc>
+        <w:tc>
+          <w:tcPr>
+            <w:tcW w:w="7876" w:type="dxa"/>
+            <w:tcBorders>
+              <w:top w:val="single" w:sz="6" w:space="0" w:color="1155CC"/>
+              <w:left w:val="single" w:sz="6" w:space="0" w:color="FFFFFF"/>
+              <w:bottom w:val="single" w:sz="6" w:space="0" w:color="1155CC"/>
+              <w:right w:val="single" w:sz="6" w:space="0" w:color="FFFFFF"/>
+            </w:tcBorders>
+            <w:shd w:val="clear" w:color="auto" w:fill="auto"/>
+            <w:tcMar>
+              <w:top w:w="40" w:type="dxa"/>
+              <w:left w:w="0" w:type="dxa"/>
+              <w:bottom w:w="40" w:type="dxa"/>
+              <w:right w:w="0" w:type="dxa"/>
+            </w:tcMar>
+            <w:vAlign w:val="center"/>
+          </w:tcPr>
+          <w:p>
+            <w:pPr>
+              <w:widowControl w:val="0"/>
+              <w:ind w:firstLine="0"/>
+              <w:jc w:val="left"/>
+              <w:rPr>
+                <w:rFonts w:ascii="Arial" w:eastAsia="Arial" w:hAnsi="Arial" w:cs="Arial"/>
+                <w:sz w:val="20"/>
+                <w:szCs w:val="20"/>
+              </w:rPr>
+            </w:pPr>
+            <w:r>
+              <w:rPr>
+                <w:rFonts w:ascii="Arial" w:eastAsia="Arial" w:hAnsi="Arial" w:cs="Arial"/>
+                <w:sz w:val="22"/>
+                <w:szCs w:val="22"/>
+              </w:rPr>
+              <w:t>Je clique sur le bouton "Se déconnecter" de la barre verticale.</w:t>
+            </w:r>
+          </w:p>
+        </w:tc>
+      </w:tr>
+      <w:tr>
+        <w:trPr>
+          <w:trHeight w:val="317"/>
+        </w:trPr>
+        <w:tc>
+          <w:tcPr>
+            <w:tcW w:w="1405" w:type="dxa"/>
+            <w:tcBorders>
+              <w:top w:val="single" w:sz="6" w:space="0" w:color="FFFFFF"/>
+              <w:left w:val="single" w:sz="6" w:space="0" w:color="FFFFFF"/>
+              <w:bottom w:val="single" w:sz="6" w:space="0" w:color="FFFFFF"/>
+              <w:right w:val="single" w:sz="6" w:space="0" w:color="FFFFFF"/>
+            </w:tcBorders>
+            <w:shd w:val="clear" w:color="auto" w:fill="1155CC"/>
+            <w:tcMar>
+              <w:top w:w="40" w:type="dxa"/>
+              <w:left w:w="40" w:type="dxa"/>
+              <w:bottom w:w="40" w:type="dxa"/>
+              <w:right w:w="40" w:type="dxa"/>
+            </w:tcMar>
+            <w:vAlign w:val="center"/>
+          </w:tcPr>
+          <w:p>
+            <w:pPr>
+              <w:widowControl w:val="0"/>
+              <w:ind w:firstLine="0"/>
+              <w:jc w:val="center"/>
+              <w:rPr>
+                <w:rFonts w:ascii="Arial" w:eastAsia="Arial" w:hAnsi="Arial" w:cs="Arial"/>
+                <w:sz w:val="20"/>
+                <w:szCs w:val="20"/>
+              </w:rPr>
+            </w:pPr>
+            <w:r>
+              <w:rPr>
+                <w:rFonts w:ascii="Arial" w:eastAsia="Arial" w:hAnsi="Arial" w:cs="Arial"/>
+                <w:b/>
+                <w:color w:val="FFFFFF"/>
+                <w:sz w:val="22"/>
+                <w:szCs w:val="22"/>
+              </w:rPr>
+              <w:t>Then</w:t>
+            </w:r>
           </w:p>
         </w:tc>
         <w:tc>

</xml_diff>